<commit_message>
Added all task files
</commit_message>
<xml_diff>
--- a/documents/cs/task/Explore_Task_Getting_Started.docx
+++ b/documents/cs/task/Explore_Task_Getting_Started.docx
@@ -4,35 +4,39 @@
   <w:body>
     <w:p>
       <w:pPr>
-        <w:spacing w:after="0" w:line="240" w:lineRule="auto"/>
-        <w:rPr>
-          <w:rFonts w:ascii="Times New Roman" w:eastAsia="Times New Roman" w:hAnsi="Times New Roman" w:cs="Times New Roman"/>
-          <w:sz w:val="24"/>
-          <w:szCs w:val="24"/>
-        </w:rPr>
-      </w:pPr>
-      <w:bookmarkStart w:id="0" w:name="_GoBack"/>
-      <w:bookmarkEnd w:id="0"/>
-      <w:r>
-        <w:rPr>
-          <w:rFonts w:ascii="Calibri" w:eastAsia="Times New Roman" w:hAnsi="Calibri" w:cs="Times New Roman"/>
-          <w:color w:val="000000"/>
+        <w:spacing w:after="0" w:line="480" w:lineRule="auto"/>
+        <w:rPr>
+          <w:rFonts w:ascii="Times New Roman" w:eastAsia="Times New Roman" w:hAnsi="Times New Roman" w:cs="Times New Roman"/>
+          <w:sz w:val="24"/>
+          <w:szCs w:val="24"/>
+        </w:rPr>
+      </w:pPr>
+      <w:r>
+        <w:rPr>
+          <w:rFonts w:ascii="Times New Roman" w:eastAsia="Times New Roman" w:hAnsi="Times New Roman" w:cs="Times New Roman"/>
+          <w:color w:val="000000"/>
+          <w:sz w:val="24"/>
+          <w:szCs w:val="24"/>
         </w:rPr>
         <w:t xml:space="preserve">Research </w:t>
       </w:r>
       <w:r>
         <w:rPr>
-          <w:rFonts w:ascii="Calibri" w:eastAsia="Times New Roman" w:hAnsi="Calibri" w:cs="Times New Roman"/>
+          <w:rFonts w:ascii="Times New Roman" w:eastAsia="Times New Roman" w:hAnsi="Times New Roman" w:cs="Times New Roman"/>
           <w:b/>
           <w:bCs/>
           <w:color w:val="000000"/>
+          <w:sz w:val="24"/>
+          <w:szCs w:val="24"/>
         </w:rPr>
         <w:t>computing innovations</w:t>
       </w:r>
       <w:r>
         <w:rPr>
-          <w:rFonts w:ascii="Calibri" w:eastAsia="Times New Roman" w:hAnsi="Calibri" w:cs="Times New Roman"/>
-          <w:color w:val="000000"/>
+          <w:rFonts w:ascii="Times New Roman" w:eastAsia="Times New Roman" w:hAnsi="Times New Roman" w:cs="Times New Roman"/>
+          <w:color w:val="000000"/>
+          <w:sz w:val="24"/>
+          <w:szCs w:val="24"/>
         </w:rPr>
         <w:t xml:space="preserve"> by visiting some of the following:</w:t>
       </w:r>
@@ -43,18 +47,22 @@
           <w:ilvl w:val="0"/>
           <w:numId w:val="1"/>
         </w:numPr>
-        <w:spacing w:after="0" w:line="240" w:lineRule="auto"/>
+        <w:spacing w:after="0" w:line="480" w:lineRule="auto"/>
         <w:textAlignment w:val="baseline"/>
         <w:rPr>
-          <w:rFonts w:ascii="Arial" w:eastAsia="Times New Roman" w:hAnsi="Arial" w:cs="Arial"/>
-          <w:color w:val="000000"/>
+          <w:rFonts w:ascii="Times New Roman" w:eastAsia="Times New Roman" w:hAnsi="Times New Roman" w:cs="Times New Roman"/>
+          <w:color w:val="000000"/>
+          <w:sz w:val="24"/>
+          <w:szCs w:val="24"/>
         </w:rPr>
       </w:pPr>
       <w:hyperlink r:id="rId5" w:history="1">
         <w:r>
           <w:rPr>
-            <w:rFonts w:ascii="Calibri" w:eastAsia="Times New Roman" w:hAnsi="Calibri" w:cs="Arial"/>
+            <w:rFonts w:ascii="Times New Roman" w:eastAsia="Times New Roman" w:hAnsi="Times New Roman" w:cs="Times New Roman"/>
             <w:color w:val="0000FF"/>
+            <w:sz w:val="24"/>
+            <w:szCs w:val="24"/>
             <w:u w:val="single"/>
           </w:rPr>
           <w:t>https://news.google.com/</w:t>
@@ -67,18 +75,22 @@
           <w:ilvl w:val="0"/>
           <w:numId w:val="1"/>
         </w:numPr>
-        <w:spacing w:after="0" w:line="240" w:lineRule="auto"/>
+        <w:spacing w:after="0" w:line="480" w:lineRule="auto"/>
         <w:textAlignment w:val="baseline"/>
         <w:rPr>
-          <w:rFonts w:ascii="Arial" w:eastAsia="Times New Roman" w:hAnsi="Arial" w:cs="Arial"/>
-          <w:color w:val="000000"/>
+          <w:rFonts w:ascii="Times New Roman" w:eastAsia="Times New Roman" w:hAnsi="Times New Roman" w:cs="Times New Roman"/>
+          <w:color w:val="000000"/>
+          <w:sz w:val="24"/>
+          <w:szCs w:val="24"/>
         </w:rPr>
       </w:pPr>
       <w:hyperlink r:id="rId6" w:history="1">
         <w:r>
           <w:rPr>
-            <w:rFonts w:ascii="Calibri" w:eastAsia="Times New Roman" w:hAnsi="Calibri" w:cs="Arial"/>
+            <w:rFonts w:ascii="Times New Roman" w:eastAsia="Times New Roman" w:hAnsi="Times New Roman" w:cs="Times New Roman"/>
             <w:color w:val="0000FF"/>
+            <w:sz w:val="24"/>
+            <w:szCs w:val="24"/>
             <w:u w:val="single"/>
           </w:rPr>
           <w:t>https://techcrunch.com/</w:t>
@@ -86,8 +98,10 @@
       </w:hyperlink>
       <w:r>
         <w:rPr>
-          <w:rFonts w:ascii="Calibri" w:eastAsia="Times New Roman" w:hAnsi="Calibri" w:cs="Arial"/>
-          <w:color w:val="000000"/>
+          <w:rFonts w:ascii="Times New Roman" w:eastAsia="Times New Roman" w:hAnsi="Times New Roman" w:cs="Times New Roman"/>
+          <w:color w:val="000000"/>
+          <w:sz w:val="24"/>
+          <w:szCs w:val="24"/>
         </w:rPr>
         <w:t xml:space="preserve"> </w:t>
       </w:r>
@@ -98,18 +112,22 @@
           <w:ilvl w:val="0"/>
           <w:numId w:val="1"/>
         </w:numPr>
-        <w:spacing w:after="0" w:line="240" w:lineRule="auto"/>
+        <w:spacing w:after="0" w:line="480" w:lineRule="auto"/>
         <w:textAlignment w:val="baseline"/>
         <w:rPr>
-          <w:rFonts w:ascii="Arial" w:eastAsia="Times New Roman" w:hAnsi="Arial" w:cs="Arial"/>
-          <w:color w:val="000000"/>
+          <w:rFonts w:ascii="Times New Roman" w:eastAsia="Times New Roman" w:hAnsi="Times New Roman" w:cs="Times New Roman"/>
+          <w:color w:val="000000"/>
+          <w:sz w:val="24"/>
+          <w:szCs w:val="24"/>
         </w:rPr>
       </w:pPr>
       <w:hyperlink r:id="rId7" w:history="1">
         <w:r>
           <w:rPr>
-            <w:rFonts w:ascii="Calibri" w:eastAsia="Times New Roman" w:hAnsi="Calibri" w:cs="Arial"/>
+            <w:rFonts w:ascii="Times New Roman" w:eastAsia="Times New Roman" w:hAnsi="Times New Roman" w:cs="Times New Roman"/>
             <w:color w:val="0000FF"/>
+            <w:sz w:val="24"/>
+            <w:szCs w:val="24"/>
             <w:u w:val="single"/>
           </w:rPr>
           <w:t>https://flipboard.com/</w:t>
@@ -122,18 +140,22 @@
           <w:ilvl w:val="0"/>
           <w:numId w:val="1"/>
         </w:numPr>
-        <w:spacing w:after="0" w:line="240" w:lineRule="auto"/>
+        <w:spacing w:after="0" w:line="480" w:lineRule="auto"/>
         <w:textAlignment w:val="baseline"/>
         <w:rPr>
-          <w:rFonts w:ascii="Arial" w:eastAsia="Times New Roman" w:hAnsi="Arial" w:cs="Arial"/>
-          <w:color w:val="000000"/>
+          <w:rFonts w:ascii="Times New Roman" w:eastAsia="Times New Roman" w:hAnsi="Times New Roman" w:cs="Times New Roman"/>
+          <w:color w:val="000000"/>
+          <w:sz w:val="24"/>
+          <w:szCs w:val="24"/>
         </w:rPr>
       </w:pPr>
       <w:hyperlink r:id="rId8" w:history="1">
         <w:r>
           <w:rPr>
-            <w:rFonts w:ascii="Calibri" w:eastAsia="Times New Roman" w:hAnsi="Calibri" w:cs="Arial"/>
+            <w:rFonts w:ascii="Times New Roman" w:eastAsia="Times New Roman" w:hAnsi="Times New Roman" w:cs="Times New Roman"/>
             <w:color w:val="0000FF"/>
+            <w:sz w:val="24"/>
+            <w:szCs w:val="24"/>
             <w:u w:val="single"/>
           </w:rPr>
           <w:t>http://www.bbc.com/news/technology</w:t>
@@ -141,8 +163,10 @@
       </w:hyperlink>
       <w:r>
         <w:rPr>
-          <w:rFonts w:ascii="Calibri" w:eastAsia="Times New Roman" w:hAnsi="Calibri" w:cs="Arial"/>
-          <w:color w:val="000000"/>
+          <w:rFonts w:ascii="Times New Roman" w:eastAsia="Times New Roman" w:hAnsi="Times New Roman" w:cs="Times New Roman"/>
+          <w:color w:val="000000"/>
+          <w:sz w:val="24"/>
+          <w:szCs w:val="24"/>
         </w:rPr>
         <w:t xml:space="preserve"> </w:t>
       </w:r>
@@ -153,18 +177,22 @@
           <w:ilvl w:val="0"/>
           <w:numId w:val="1"/>
         </w:numPr>
-        <w:spacing w:after="0" w:line="240" w:lineRule="auto"/>
+        <w:spacing w:after="0" w:line="480" w:lineRule="auto"/>
         <w:textAlignment w:val="baseline"/>
         <w:rPr>
-          <w:rFonts w:ascii="Arial" w:eastAsia="Times New Roman" w:hAnsi="Arial" w:cs="Arial"/>
-          <w:color w:val="000000"/>
+          <w:rFonts w:ascii="Times New Roman" w:eastAsia="Times New Roman" w:hAnsi="Times New Roman" w:cs="Times New Roman"/>
+          <w:color w:val="000000"/>
+          <w:sz w:val="24"/>
+          <w:szCs w:val="24"/>
         </w:rPr>
       </w:pPr>
       <w:hyperlink r:id="rId9" w:history="1">
         <w:r>
           <w:rPr>
-            <w:rFonts w:ascii="Calibri" w:eastAsia="Times New Roman" w:hAnsi="Calibri" w:cs="Arial"/>
+            <w:rFonts w:ascii="Times New Roman" w:eastAsia="Times New Roman" w:hAnsi="Times New Roman" w:cs="Times New Roman"/>
             <w:color w:val="0000FF"/>
+            <w:sz w:val="24"/>
+            <w:szCs w:val="24"/>
             <w:u w:val="single"/>
           </w:rPr>
           <w:t>http://www.popsci.com/technology</w:t>
@@ -173,81 +201,70 @@
     </w:p>
     <w:p>
       <w:pPr>
-        <w:spacing w:after="0" w:line="240" w:lineRule="auto"/>
-        <w:rPr>
-          <w:rFonts w:ascii="Times New Roman" w:eastAsia="Times New Roman" w:hAnsi="Times New Roman" w:cs="Times New Roman"/>
-          <w:sz w:val="24"/>
-          <w:szCs w:val="24"/>
-        </w:rPr>
-      </w:pPr>
-    </w:p>
-    <w:p>
-      <w:pPr>
-        <w:spacing w:after="0" w:line="240" w:lineRule="auto"/>
-        <w:rPr>
-          <w:rFonts w:ascii="Times New Roman" w:eastAsia="Times New Roman" w:hAnsi="Times New Roman" w:cs="Times New Roman"/>
-          <w:sz w:val="24"/>
-          <w:szCs w:val="24"/>
-        </w:rPr>
-      </w:pPr>
-      <w:r>
-        <w:rPr>
-          <w:rFonts w:ascii="Calibri" w:eastAsia="Times New Roman" w:hAnsi="Calibri" w:cs="Times New Roman"/>
-          <w:color w:val="000000"/>
+        <w:spacing w:after="0" w:line="480" w:lineRule="auto"/>
+        <w:rPr>
+          <w:rFonts w:ascii="Times New Roman" w:eastAsia="Times New Roman" w:hAnsi="Times New Roman" w:cs="Times New Roman"/>
+          <w:color w:val="000000"/>
+          <w:sz w:val="24"/>
+          <w:szCs w:val="24"/>
+        </w:rPr>
+      </w:pPr>
+      <w:r>
+        <w:rPr>
+          <w:rFonts w:ascii="Times New Roman" w:eastAsia="Times New Roman" w:hAnsi="Times New Roman" w:cs="Times New Roman"/>
+          <w:color w:val="000000"/>
+          <w:sz w:val="24"/>
+          <w:szCs w:val="24"/>
         </w:rPr>
         <w:t>Think of a computing innovation that is fairly new and that you are interested in:  </w:t>
       </w:r>
     </w:p>
     <w:p>
       <w:pPr>
-        <w:spacing w:after="0" w:line="240" w:lineRule="auto"/>
-        <w:rPr>
-          <w:rFonts w:ascii="Times New Roman" w:eastAsia="Times New Roman" w:hAnsi="Times New Roman" w:cs="Times New Roman"/>
-          <w:sz w:val="24"/>
-          <w:szCs w:val="24"/>
-        </w:rPr>
-      </w:pPr>
-    </w:p>
-    <w:p>
-      <w:pPr>
-        <w:spacing w:after="0" w:line="240" w:lineRule="auto"/>
-        <w:rPr>
-          <w:rFonts w:ascii="Times New Roman" w:eastAsia="Times New Roman" w:hAnsi="Times New Roman" w:cs="Times New Roman"/>
-          <w:sz w:val="24"/>
-          <w:szCs w:val="24"/>
-        </w:rPr>
-      </w:pPr>
-      <w:r>
-        <w:rPr>
-          <w:rFonts w:ascii="Calibri" w:eastAsia="Times New Roman" w:hAnsi="Calibri" w:cs="Times New Roman"/>
-          <w:color w:val="000000"/>
-        </w:rPr>
-        <w:t>________________________________________________________________________________</w:t>
-      </w:r>
-    </w:p>
-    <w:p>
-      <w:pPr>
-        <w:spacing w:after="0" w:line="240" w:lineRule="auto"/>
-        <w:rPr>
-          <w:rFonts w:ascii="Times New Roman" w:eastAsia="Times New Roman" w:hAnsi="Times New Roman" w:cs="Times New Roman"/>
-          <w:sz w:val="24"/>
-          <w:szCs w:val="24"/>
-        </w:rPr>
-      </w:pPr>
-    </w:p>
-    <w:p>
-      <w:pPr>
-        <w:spacing w:after="0" w:line="240" w:lineRule="auto"/>
-        <w:rPr>
-          <w:rFonts w:ascii="Times New Roman" w:eastAsia="Times New Roman" w:hAnsi="Times New Roman" w:cs="Times New Roman"/>
-          <w:sz w:val="24"/>
-          <w:szCs w:val="24"/>
-        </w:rPr>
-      </w:pPr>
-      <w:r>
-        <w:rPr>
-          <w:rFonts w:ascii="Calibri" w:eastAsia="Times New Roman" w:hAnsi="Calibri" w:cs="Times New Roman"/>
-          <w:color w:val="000000"/>
+        <w:spacing w:after="0" w:line="480" w:lineRule="auto"/>
+        <w:rPr>
+          <w:rFonts w:ascii="Times New Roman" w:eastAsia="Times New Roman" w:hAnsi="Times New Roman" w:cs="Times New Roman"/>
+          <w:color w:val="000000"/>
+          <w:sz w:val="24"/>
+          <w:szCs w:val="24"/>
+        </w:rPr>
+      </w:pPr>
+      <w:proofErr w:type="spellStart"/>
+      <w:r>
+        <w:rPr>
+          <w:rFonts w:ascii="Times New Roman" w:eastAsia="Times New Roman" w:hAnsi="Times New Roman" w:cs="Times New Roman"/>
+          <w:color w:val="000000"/>
+          <w:sz w:val="24"/>
+          <w:szCs w:val="24"/>
+        </w:rPr>
+        <w:t>Bittorrent</w:t>
+      </w:r>
+      <w:proofErr w:type="spellEnd"/>
+      <w:r>
+        <w:rPr>
+          <w:rFonts w:ascii="Times New Roman" w:eastAsia="Times New Roman" w:hAnsi="Times New Roman" w:cs="Times New Roman"/>
+          <w:color w:val="000000"/>
+          <w:sz w:val="24"/>
+          <w:szCs w:val="24"/>
+        </w:rPr>
+        <w:t xml:space="preserve"> protocol</w:t>
+      </w:r>
+    </w:p>
+    <w:p>
+      <w:pPr>
+        <w:spacing w:after="0" w:line="480" w:lineRule="auto"/>
+        <w:rPr>
+          <w:rFonts w:ascii="Times New Roman" w:eastAsia="Times New Roman" w:hAnsi="Times New Roman" w:cs="Times New Roman"/>
+          <w:sz w:val="24"/>
+          <w:szCs w:val="24"/>
+        </w:rPr>
+      </w:pPr>
+      <w:r>
+        <w:rPr>
+          <w:rFonts w:ascii="Times New Roman" w:eastAsia="Times New Roman" w:hAnsi="Times New Roman" w:cs="Times New Roman"/>
+          <w:color w:val="000000"/>
+          <w:sz w:val="24"/>
+          <w:szCs w:val="24"/>
         </w:rPr>
         <w:t>To ensure you maximize your time researching, make sure you are confident you will be able to completely explain the following:</w:t>
       </w:r>
@@ -258,17 +275,21 @@
           <w:ilvl w:val="0"/>
           <w:numId w:val="2"/>
         </w:numPr>
-        <w:spacing w:after="0" w:line="240" w:lineRule="auto"/>
+        <w:spacing w:after="0" w:line="480" w:lineRule="auto"/>
         <w:textAlignment w:val="baseline"/>
         <w:rPr>
-          <w:rFonts w:ascii="Calibri" w:eastAsia="Times New Roman" w:hAnsi="Calibri" w:cs="Times New Roman"/>
-          <w:color w:val="000000"/>
-        </w:rPr>
-      </w:pPr>
-      <w:r>
-        <w:rPr>
-          <w:rFonts w:ascii="Calibri" w:eastAsia="Times New Roman" w:hAnsi="Calibri" w:cs="Times New Roman"/>
-          <w:color w:val="000000"/>
+          <w:rFonts w:ascii="Times New Roman" w:eastAsia="Times New Roman" w:hAnsi="Times New Roman" w:cs="Times New Roman"/>
+          <w:color w:val="000000"/>
+          <w:sz w:val="24"/>
+          <w:szCs w:val="24"/>
+        </w:rPr>
+      </w:pPr>
+      <w:r>
+        <w:rPr>
+          <w:rFonts w:ascii="Times New Roman" w:eastAsia="Times New Roman" w:hAnsi="Times New Roman" w:cs="Times New Roman"/>
+          <w:color w:val="000000"/>
+          <w:sz w:val="24"/>
+          <w:szCs w:val="24"/>
         </w:rPr>
         <w:t>explain its intended purpose or function;</w:t>
       </w:r>
@@ -279,17 +300,21 @@
           <w:ilvl w:val="0"/>
           <w:numId w:val="2"/>
         </w:numPr>
-        <w:spacing w:after="0" w:line="240" w:lineRule="auto"/>
+        <w:spacing w:after="0" w:line="480" w:lineRule="auto"/>
         <w:textAlignment w:val="baseline"/>
         <w:rPr>
-          <w:rFonts w:ascii="Calibri" w:eastAsia="Times New Roman" w:hAnsi="Calibri" w:cs="Times New Roman"/>
-          <w:color w:val="000000"/>
-        </w:rPr>
-      </w:pPr>
-      <w:r>
-        <w:rPr>
-          <w:rFonts w:ascii="Calibri" w:eastAsia="Times New Roman" w:hAnsi="Calibri" w:cs="Times New Roman"/>
-          <w:color w:val="000000"/>
+          <w:rFonts w:ascii="Times New Roman" w:eastAsia="Times New Roman" w:hAnsi="Times New Roman" w:cs="Times New Roman"/>
+          <w:color w:val="000000"/>
+          <w:sz w:val="24"/>
+          <w:szCs w:val="24"/>
+        </w:rPr>
+      </w:pPr>
+      <w:r>
+        <w:rPr>
+          <w:rFonts w:ascii="Times New Roman" w:eastAsia="Times New Roman" w:hAnsi="Times New Roman" w:cs="Times New Roman"/>
+          <w:color w:val="000000"/>
+          <w:sz w:val="24"/>
+          <w:szCs w:val="24"/>
         </w:rPr>
         <w:t>describe harmful and beneficial effects relating to society, economy, or culture;</w:t>
       </w:r>
@@ -300,261 +325,544 @@
           <w:ilvl w:val="0"/>
           <w:numId w:val="2"/>
         </w:numPr>
-        <w:spacing w:after="0" w:line="240" w:lineRule="auto"/>
+        <w:spacing w:after="0" w:line="480" w:lineRule="auto"/>
         <w:textAlignment w:val="baseline"/>
         <w:rPr>
-          <w:rFonts w:ascii="Calibri" w:eastAsia="Times New Roman" w:hAnsi="Calibri" w:cs="Times New Roman"/>
-          <w:color w:val="000000"/>
-        </w:rPr>
-      </w:pPr>
-      <w:r>
-        <w:rPr>
-          <w:rFonts w:ascii="Calibri" w:eastAsia="Times New Roman" w:hAnsi="Calibri" w:cs="Times New Roman"/>
-          <w:color w:val="000000"/>
+          <w:rFonts w:ascii="Times New Roman" w:eastAsia="Times New Roman" w:hAnsi="Times New Roman" w:cs="Times New Roman"/>
+          <w:color w:val="000000"/>
+          <w:sz w:val="24"/>
+          <w:szCs w:val="24"/>
+        </w:rPr>
+      </w:pPr>
+      <w:r>
+        <w:rPr>
+          <w:rFonts w:ascii="Times New Roman" w:eastAsia="Times New Roman" w:hAnsi="Times New Roman" w:cs="Times New Roman"/>
+          <w:color w:val="000000"/>
+          <w:sz w:val="24"/>
+          <w:szCs w:val="24"/>
         </w:rPr>
         <w:t>describe data storage, data privacy, and data security concerns.</w:t>
       </w:r>
     </w:p>
     <w:p>
       <w:pPr>
-        <w:spacing w:after="0" w:line="240" w:lineRule="auto"/>
-        <w:rPr>
-          <w:rFonts w:ascii="Times New Roman" w:eastAsia="Times New Roman" w:hAnsi="Times New Roman" w:cs="Times New Roman"/>
-          <w:sz w:val="24"/>
-          <w:szCs w:val="24"/>
-        </w:rPr>
-      </w:pPr>
-    </w:p>
-    <w:p>
-      <w:pPr>
-        <w:spacing w:after="0" w:line="240" w:lineRule="auto"/>
-        <w:rPr>
-          <w:rFonts w:ascii="Times New Roman" w:eastAsia="Times New Roman" w:hAnsi="Times New Roman" w:cs="Times New Roman"/>
-          <w:sz w:val="24"/>
-          <w:szCs w:val="24"/>
-        </w:rPr>
-      </w:pPr>
-      <w:r>
-        <w:rPr>
-          <w:rFonts w:ascii="Calibri" w:eastAsia="Times New Roman" w:hAnsi="Calibri" w:cs="Times New Roman"/>
-          <w:color w:val="000000"/>
+        <w:spacing w:after="0" w:line="480" w:lineRule="auto"/>
+        <w:rPr>
+          <w:rFonts w:ascii="Times New Roman" w:eastAsia="Times New Roman" w:hAnsi="Times New Roman" w:cs="Times New Roman"/>
+          <w:color w:val="000000"/>
+          <w:sz w:val="24"/>
+          <w:szCs w:val="24"/>
+        </w:rPr>
+      </w:pPr>
+      <w:r>
+        <w:rPr>
+          <w:rFonts w:ascii="Times New Roman" w:eastAsia="Times New Roman" w:hAnsi="Times New Roman" w:cs="Times New Roman"/>
+          <w:color w:val="000000"/>
+          <w:sz w:val="24"/>
+          <w:szCs w:val="24"/>
         </w:rPr>
         <w:t xml:space="preserve">Find </w:t>
       </w:r>
       <w:r>
         <w:rPr>
-          <w:rFonts w:ascii="Calibri" w:eastAsia="Times New Roman" w:hAnsi="Calibri" w:cs="Times New Roman"/>
+          <w:rFonts w:ascii="Times New Roman" w:eastAsia="Times New Roman" w:hAnsi="Times New Roman" w:cs="Times New Roman"/>
           <w:b/>
           <w:bCs/>
           <w:color w:val="000000"/>
+          <w:sz w:val="24"/>
+          <w:szCs w:val="24"/>
         </w:rPr>
         <w:t>at least</w:t>
       </w:r>
       <w:r>
         <w:rPr>
-          <w:rFonts w:ascii="Calibri" w:eastAsia="Times New Roman" w:hAnsi="Calibri" w:cs="Times New Roman"/>
-          <w:color w:val="000000"/>
+          <w:rFonts w:ascii="Times New Roman" w:eastAsia="Times New Roman" w:hAnsi="Times New Roman" w:cs="Times New Roman"/>
+          <w:color w:val="000000"/>
+          <w:sz w:val="24"/>
+          <w:szCs w:val="24"/>
         </w:rPr>
         <w:t xml:space="preserve"> three articles that talk about your innovation. Two of them must have been written since the end of the end of the previous school year. List them below in the correct format (author, title, website, the date you retrieved the source, the date the reference was written or posted, and permanent URL). If there are missing elements, you </w:t>
       </w:r>
       <w:r>
         <w:rPr>
-          <w:rFonts w:ascii="Calibri" w:eastAsia="Times New Roman" w:hAnsi="Calibri" w:cs="Times New Roman"/>
+          <w:rFonts w:ascii="Times New Roman" w:eastAsia="Times New Roman" w:hAnsi="Times New Roman" w:cs="Times New Roman"/>
           <w:b/>
           <w:bCs/>
           <w:color w:val="000000"/>
+          <w:sz w:val="24"/>
+          <w:szCs w:val="24"/>
         </w:rPr>
         <w:t>CANNOT</w:t>
       </w:r>
       <w:r>
         <w:rPr>
-          <w:rFonts w:ascii="Calibri" w:eastAsia="Times New Roman" w:hAnsi="Calibri" w:cs="Times New Roman"/>
-          <w:color w:val="000000"/>
-        </w:rPr>
-        <w:t xml:space="preserve"> use that article. </w:t>
-      </w:r>
-    </w:p>
-    <w:p>
-      <w:pPr>
-        <w:spacing w:after="0" w:line="240" w:lineRule="auto"/>
-        <w:rPr>
-          <w:rFonts w:ascii="Times New Roman" w:eastAsia="Times New Roman" w:hAnsi="Times New Roman" w:cs="Times New Roman"/>
-          <w:sz w:val="24"/>
-          <w:szCs w:val="24"/>
-        </w:rPr>
-      </w:pPr>
-    </w:p>
-    <w:p>
-      <w:pPr>
-        <w:spacing w:after="0" w:line="240" w:lineRule="auto"/>
-        <w:rPr>
-          <w:rFonts w:ascii="Times New Roman" w:eastAsia="Times New Roman" w:hAnsi="Times New Roman" w:cs="Times New Roman"/>
-          <w:sz w:val="24"/>
-          <w:szCs w:val="24"/>
-        </w:rPr>
-      </w:pPr>
-      <w:r>
-        <w:rPr>
-          <w:rFonts w:ascii="Calibri" w:eastAsia="Times New Roman" w:hAnsi="Calibri" w:cs="Times New Roman"/>
-          <w:color w:val="000000"/>
-        </w:rPr>
-        <w:t>1.  __________________________________________________________________________________</w:t>
-      </w:r>
-    </w:p>
-    <w:p>
-      <w:pPr>
-        <w:spacing w:after="0" w:line="240" w:lineRule="auto"/>
-        <w:rPr>
-          <w:rFonts w:ascii="Times New Roman" w:eastAsia="Times New Roman" w:hAnsi="Times New Roman" w:cs="Times New Roman"/>
-          <w:sz w:val="24"/>
-          <w:szCs w:val="24"/>
-        </w:rPr>
-      </w:pPr>
-      <w:r>
-        <w:rPr>
-          <w:rFonts w:ascii="Calibri" w:eastAsia="Times New Roman" w:hAnsi="Calibri" w:cs="Times New Roman"/>
-          <w:color w:val="000000"/>
-        </w:rPr>
-        <w:t>__________________________________________________________________________________________________________________________________________________________________________</w:t>
-      </w:r>
-    </w:p>
-    <w:p>
-      <w:pPr>
-        <w:spacing w:after="0" w:line="240" w:lineRule="auto"/>
-        <w:rPr>
-          <w:rFonts w:ascii="Times New Roman" w:eastAsia="Times New Roman" w:hAnsi="Times New Roman" w:cs="Times New Roman"/>
-          <w:sz w:val="24"/>
-          <w:szCs w:val="24"/>
-        </w:rPr>
-      </w:pPr>
-      <w:r>
-        <w:rPr>
-          <w:rFonts w:ascii="Calibri" w:eastAsia="Times New Roman" w:hAnsi="Calibri" w:cs="Times New Roman"/>
-          <w:color w:val="000000"/>
-        </w:rPr>
-        <w:t>2.  __________________________________________________________________________________</w:t>
-      </w:r>
-    </w:p>
-    <w:p>
-      <w:pPr>
-        <w:spacing w:after="0" w:line="240" w:lineRule="auto"/>
-        <w:rPr>
-          <w:rFonts w:ascii="Times New Roman" w:eastAsia="Times New Roman" w:hAnsi="Times New Roman" w:cs="Times New Roman"/>
-          <w:sz w:val="24"/>
-          <w:szCs w:val="24"/>
-        </w:rPr>
-      </w:pPr>
-      <w:r>
-        <w:rPr>
-          <w:rFonts w:ascii="Calibri" w:eastAsia="Times New Roman" w:hAnsi="Calibri" w:cs="Times New Roman"/>
-          <w:color w:val="000000"/>
-        </w:rPr>
-        <w:t>__________________________________________________________________________________________________________________________________________________________________________</w:t>
-      </w:r>
-    </w:p>
-    <w:p>
-      <w:pPr>
-        <w:spacing w:after="0" w:line="240" w:lineRule="auto"/>
-        <w:rPr>
-          <w:rFonts w:ascii="Times New Roman" w:eastAsia="Times New Roman" w:hAnsi="Times New Roman" w:cs="Times New Roman"/>
-          <w:sz w:val="24"/>
-          <w:szCs w:val="24"/>
-        </w:rPr>
-      </w:pPr>
-      <w:r>
-        <w:rPr>
-          <w:rFonts w:ascii="Calibri" w:eastAsia="Times New Roman" w:hAnsi="Calibri" w:cs="Times New Roman"/>
-          <w:color w:val="000000"/>
-        </w:rPr>
-        <w:t>3. __________________________________________________________________________________</w:t>
-      </w:r>
-    </w:p>
-    <w:p>
-      <w:pPr>
-        <w:spacing w:after="0" w:line="240" w:lineRule="auto"/>
-        <w:rPr>
-          <w:rFonts w:ascii="Times New Roman" w:eastAsia="Times New Roman" w:hAnsi="Times New Roman" w:cs="Times New Roman"/>
-          <w:sz w:val="24"/>
-          <w:szCs w:val="24"/>
-        </w:rPr>
-      </w:pPr>
-      <w:r>
-        <w:rPr>
-          <w:rFonts w:ascii="Calibri" w:eastAsia="Times New Roman" w:hAnsi="Calibri" w:cs="Times New Roman"/>
-          <w:color w:val="000000"/>
-        </w:rPr>
-        <w:t>__________________________________________________________________________________________________________________________________________________________________________</w:t>
-      </w:r>
-    </w:p>
-    <w:p>
-      <w:pPr>
-        <w:spacing w:after="0" w:line="240" w:lineRule="auto"/>
-        <w:rPr>
-          <w:rFonts w:ascii="Times New Roman" w:eastAsia="Times New Roman" w:hAnsi="Times New Roman" w:cs="Times New Roman"/>
-          <w:sz w:val="24"/>
-          <w:szCs w:val="24"/>
-        </w:rPr>
-      </w:pPr>
-      <w:r>
-        <w:rPr>
-          <w:rFonts w:ascii="Calibri" w:eastAsia="Times New Roman" w:hAnsi="Calibri" w:cs="Times New Roman"/>
-          <w:color w:val="000000"/>
-        </w:rPr>
-        <w:t>4.  __________________________________________________________________________________</w:t>
-      </w:r>
-    </w:p>
-    <w:p>
-      <w:pPr>
-        <w:spacing w:after="0" w:line="240" w:lineRule="auto"/>
-        <w:rPr>
-          <w:rFonts w:ascii="Times New Roman" w:eastAsia="Times New Roman" w:hAnsi="Times New Roman" w:cs="Times New Roman"/>
-          <w:sz w:val="24"/>
-          <w:szCs w:val="24"/>
-        </w:rPr>
-      </w:pPr>
-      <w:r>
-        <w:rPr>
-          <w:rFonts w:ascii="Calibri" w:eastAsia="Times New Roman" w:hAnsi="Calibri" w:cs="Times New Roman"/>
-          <w:color w:val="000000"/>
-        </w:rPr>
-        <w:t>__________________________________________________________________________________________________________________________________________________________________________</w:t>
-      </w:r>
-    </w:p>
-    <w:p>
-      <w:pPr>
-        <w:spacing w:after="0" w:line="240" w:lineRule="auto"/>
-        <w:rPr>
-          <w:rFonts w:ascii="Times New Roman" w:eastAsia="Times New Roman" w:hAnsi="Times New Roman" w:cs="Times New Roman"/>
-          <w:sz w:val="24"/>
-          <w:szCs w:val="24"/>
-        </w:rPr>
-      </w:pPr>
-      <w:r>
-        <w:rPr>
-          <w:rFonts w:ascii="Calibri" w:eastAsia="Times New Roman" w:hAnsi="Calibri" w:cs="Times New Roman"/>
-          <w:color w:val="000000"/>
-        </w:rPr>
-        <w:t>5.  __________________________________________________________________________________</w:t>
-      </w:r>
-    </w:p>
-    <w:p>
-      <w:pPr>
-        <w:spacing w:after="0" w:line="240" w:lineRule="auto"/>
-        <w:rPr>
-          <w:rFonts w:ascii="Times New Roman" w:eastAsia="Times New Roman" w:hAnsi="Times New Roman" w:cs="Times New Roman"/>
-          <w:sz w:val="24"/>
-          <w:szCs w:val="24"/>
-        </w:rPr>
-      </w:pPr>
-      <w:r>
-        <w:rPr>
-          <w:rFonts w:ascii="Calibri" w:eastAsia="Times New Roman" w:hAnsi="Calibri" w:cs="Times New Roman"/>
-          <w:color w:val="000000"/>
-        </w:rPr>
-        <w:t>__________________________________________________________________________________________________________________________________________________________________________</w:t>
-      </w:r>
-    </w:p>
-    <w:p/>
+          <w:rFonts w:ascii="Times New Roman" w:eastAsia="Times New Roman" w:hAnsi="Times New Roman" w:cs="Times New Roman"/>
+          <w:color w:val="000000"/>
+          <w:sz w:val="24"/>
+          <w:szCs w:val="24"/>
+        </w:rPr>
+        <w:t xml:space="preserve"> use that article.</w:t>
+      </w:r>
+    </w:p>
+    <w:p>
+      <w:pPr>
+        <w:spacing w:after="0" w:line="480" w:lineRule="auto"/>
+        <w:rPr>
+          <w:rFonts w:ascii="Times New Roman" w:eastAsia="Times New Roman" w:hAnsi="Times New Roman" w:cs="Times New Roman"/>
+          <w:color w:val="000000"/>
+          <w:sz w:val="24"/>
+          <w:szCs w:val="24"/>
+        </w:rPr>
+      </w:pPr>
+    </w:p>
+    <w:p>
+      <w:pPr>
+        <w:spacing w:after="0" w:line="480" w:lineRule="auto"/>
+        <w:rPr>
+          <w:rFonts w:ascii="Times New Roman" w:eastAsia="Times New Roman" w:hAnsi="Times New Roman" w:cs="Times New Roman"/>
+          <w:color w:val="000000"/>
+          <w:sz w:val="24"/>
+          <w:szCs w:val="24"/>
+        </w:rPr>
+      </w:pPr>
+      <w:hyperlink r:id="rId10" w:history="1">
+        <w:r>
+          <w:rPr>
+            <w:rStyle w:val="Hyperlink"/>
+            <w:rFonts w:ascii="Times New Roman" w:eastAsia="Times New Roman" w:hAnsi="Times New Roman" w:cs="Times New Roman"/>
+            <w:color w:val="auto"/>
+            <w:sz w:val="24"/>
+            <w:szCs w:val="24"/>
+            <w:u w:val="none"/>
+          </w:rPr>
+          <w:t>kevinkoo001@gmail.com</w:t>
+        </w:r>
+      </w:hyperlink>
+      <w:r>
+        <w:rPr>
+          <w:rFonts w:ascii="Times New Roman" w:eastAsia="Times New Roman" w:hAnsi="Times New Roman" w:cs="Times New Roman"/>
+          <w:sz w:val="24"/>
+          <w:szCs w:val="24"/>
+        </w:rPr>
+        <w:t>, Understan</w:t>
+      </w:r>
+      <w:r>
+        <w:rPr>
+          <w:rFonts w:ascii="Times New Roman" w:eastAsia="Times New Roman" w:hAnsi="Times New Roman" w:cs="Times New Roman"/>
+          <w:sz w:val="24"/>
+          <w:szCs w:val="24"/>
+        </w:rPr>
+        <w:t xml:space="preserve">ding of </w:t>
+      </w:r>
+      <w:proofErr w:type="spellStart"/>
+      <w:r>
+        <w:rPr>
+          <w:rFonts w:ascii="Times New Roman" w:eastAsia="Times New Roman" w:hAnsi="Times New Roman" w:cs="Times New Roman"/>
+          <w:sz w:val="24"/>
+          <w:szCs w:val="24"/>
+        </w:rPr>
+        <w:t>BitT</w:t>
+      </w:r>
+      <w:r>
+        <w:rPr>
+          <w:rFonts w:ascii="Times New Roman" w:eastAsia="Times New Roman" w:hAnsi="Times New Roman" w:cs="Times New Roman"/>
+          <w:sz w:val="24"/>
+          <w:szCs w:val="24"/>
+        </w:rPr>
+        <w:t>orrent</w:t>
+      </w:r>
+      <w:proofErr w:type="spellEnd"/>
+      <w:r>
+        <w:rPr>
+          <w:rFonts w:ascii="Times New Roman" w:eastAsia="Times New Roman" w:hAnsi="Times New Roman" w:cs="Times New Roman"/>
+          <w:sz w:val="24"/>
+          <w:szCs w:val="24"/>
+        </w:rPr>
+        <w:t xml:space="preserve"> Protocol, </w:t>
+      </w:r>
+      <w:r>
+        <w:rPr>
+          <w:rFonts w:ascii="Times New Roman" w:eastAsia="Times New Roman" w:hAnsi="Times New Roman" w:cs="Times New Roman"/>
+          <w:sz w:val="24"/>
+          <w:szCs w:val="24"/>
+        </w:rPr>
+        <w:t>dandylife.net</w:t>
+      </w:r>
+      <w:r>
+        <w:rPr>
+          <w:rFonts w:ascii="Times New Roman" w:eastAsia="Times New Roman" w:hAnsi="Times New Roman" w:cs="Times New Roman"/>
+          <w:sz w:val="24"/>
+          <w:szCs w:val="24"/>
+        </w:rPr>
+        <w:t>, 29 January 2018</w:t>
+      </w:r>
+      <w:r>
+        <w:rPr>
+          <w:rFonts w:ascii="Times New Roman" w:eastAsia="Times New Roman" w:hAnsi="Times New Roman" w:cs="Times New Roman"/>
+          <w:sz w:val="24"/>
+          <w:szCs w:val="24"/>
+        </w:rPr>
+        <w:t xml:space="preserve">, </w:t>
+      </w:r>
+      <w:hyperlink r:id="rId11" w:history="1">
+        <w:r>
+          <w:rPr>
+            <w:rStyle w:val="Hyperlink"/>
+            <w:rFonts w:ascii="Times New Roman" w:eastAsia="Times New Roman" w:hAnsi="Times New Roman" w:cs="Times New Roman"/>
+            <w:sz w:val="24"/>
+            <w:szCs w:val="24"/>
+          </w:rPr>
+          <w:t>http://dandylife.net/docs/BitTorrent-Protocol.pdf</w:t>
+        </w:r>
+      </w:hyperlink>
+    </w:p>
+    <w:p>
+      <w:pPr>
+        <w:spacing w:after="0" w:line="480" w:lineRule="auto"/>
+        <w:rPr>
+          <w:rFonts w:ascii="Times New Roman" w:eastAsia="Times New Roman" w:hAnsi="Times New Roman" w:cs="Times New Roman"/>
+          <w:color w:val="000000"/>
+          <w:sz w:val="24"/>
+          <w:szCs w:val="24"/>
+        </w:rPr>
+      </w:pPr>
+    </w:p>
+    <w:p>
+      <w:pPr>
+        <w:spacing w:after="0" w:line="480" w:lineRule="auto"/>
+        <w:rPr>
+          <w:rFonts w:ascii="Times New Roman" w:hAnsi="Times New Roman" w:cs="Times New Roman"/>
+          <w:color w:val="000000" w:themeColor="text1"/>
+          <w:sz w:val="24"/>
+          <w:szCs w:val="24"/>
+          <w:shd w:val="clear" w:color="auto" w:fill="FFFFFF"/>
+        </w:rPr>
+      </w:pPr>
+      <w:r>
+        <w:rPr>
+          <w:rFonts w:ascii="Times New Roman" w:hAnsi="Times New Roman" w:cs="Times New Roman"/>
+          <w:color w:val="000000" w:themeColor="text1"/>
+          <w:sz w:val="24"/>
+          <w:szCs w:val="24"/>
+          <w:shd w:val="clear" w:color="auto" w:fill="FFFFFF"/>
+        </w:rPr>
+        <w:t>“</w:t>
+      </w:r>
+      <w:proofErr w:type="spellStart"/>
+      <w:r>
+        <w:rPr>
+          <w:rFonts w:ascii="Times New Roman" w:hAnsi="Times New Roman" w:cs="Times New Roman"/>
+          <w:color w:val="000000" w:themeColor="text1"/>
+          <w:sz w:val="24"/>
+          <w:szCs w:val="24"/>
+          <w:shd w:val="clear" w:color="auto" w:fill="FFFFFF"/>
+        </w:rPr>
+        <w:t>BitTorrent</w:t>
+      </w:r>
+      <w:proofErr w:type="spellEnd"/>
+      <w:r>
+        <w:rPr>
+          <w:rFonts w:ascii="Times New Roman" w:hAnsi="Times New Roman" w:cs="Times New Roman"/>
+          <w:color w:val="000000" w:themeColor="text1"/>
+          <w:sz w:val="24"/>
+          <w:szCs w:val="24"/>
+          <w:shd w:val="clear" w:color="auto" w:fill="FFFFFF"/>
+        </w:rPr>
+        <w:t>.” </w:t>
+      </w:r>
+      <w:r>
+        <w:rPr>
+          <w:rFonts w:ascii="Times New Roman" w:hAnsi="Times New Roman" w:cs="Times New Roman"/>
+          <w:i/>
+          <w:iCs/>
+          <w:color w:val="000000" w:themeColor="text1"/>
+          <w:sz w:val="24"/>
+          <w:szCs w:val="24"/>
+          <w:shd w:val="clear" w:color="auto" w:fill="FFFFFF"/>
+        </w:rPr>
+        <w:t>Wikipedia</w:t>
+      </w:r>
+      <w:r>
+        <w:rPr>
+          <w:rFonts w:ascii="Times New Roman" w:hAnsi="Times New Roman" w:cs="Times New Roman"/>
+          <w:color w:val="000000" w:themeColor="text1"/>
+          <w:sz w:val="24"/>
+          <w:szCs w:val="24"/>
+          <w:shd w:val="clear" w:color="auto" w:fill="FFFFFF"/>
+        </w:rPr>
+        <w:t>, Wikimedia Foundation, 23 Jan. 2018, en.wikipedia.org/wiki/</w:t>
+      </w:r>
+      <w:proofErr w:type="spellStart"/>
+      <w:r>
+        <w:rPr>
+          <w:rFonts w:ascii="Times New Roman" w:hAnsi="Times New Roman" w:cs="Times New Roman"/>
+          <w:color w:val="000000" w:themeColor="text1"/>
+          <w:sz w:val="24"/>
+          <w:szCs w:val="24"/>
+          <w:shd w:val="clear" w:color="auto" w:fill="FFFFFF"/>
+        </w:rPr>
+        <w:t>BitTorrent</w:t>
+      </w:r>
+      <w:proofErr w:type="spellEnd"/>
+      <w:r>
+        <w:rPr>
+          <w:rFonts w:ascii="Times New Roman" w:hAnsi="Times New Roman" w:cs="Times New Roman"/>
+          <w:color w:val="000000" w:themeColor="text1"/>
+          <w:sz w:val="24"/>
+          <w:szCs w:val="24"/>
+          <w:shd w:val="clear" w:color="auto" w:fill="FFFFFF"/>
+        </w:rPr>
+        <w:t>.</w:t>
+      </w:r>
+    </w:p>
+    <w:p>
+      <w:pPr>
+        <w:spacing w:after="0" w:line="480" w:lineRule="auto"/>
+        <w:rPr>
+          <w:rFonts w:ascii="Times New Roman" w:hAnsi="Times New Roman" w:cs="Times New Roman"/>
+          <w:color w:val="000000" w:themeColor="text1"/>
+          <w:sz w:val="24"/>
+          <w:szCs w:val="24"/>
+          <w:shd w:val="clear" w:color="auto" w:fill="FFFFFF"/>
+        </w:rPr>
+      </w:pPr>
+    </w:p>
+    <w:p>
+      <w:pPr>
+        <w:spacing w:after="0" w:line="480" w:lineRule="auto"/>
+        <w:rPr>
+          <w:rFonts w:ascii="Times New Roman" w:hAnsi="Times New Roman" w:cs="Times New Roman"/>
+          <w:color w:val="000000" w:themeColor="text1"/>
+          <w:sz w:val="24"/>
+          <w:szCs w:val="24"/>
+          <w:shd w:val="clear" w:color="auto" w:fill="FFFFFF"/>
+        </w:rPr>
+      </w:pPr>
+      <w:proofErr w:type="spellStart"/>
+      <w:r>
+        <w:rPr>
+          <w:rFonts w:ascii="Times New Roman" w:hAnsi="Times New Roman" w:cs="Times New Roman"/>
+          <w:color w:val="000000" w:themeColor="text1"/>
+          <w:sz w:val="24"/>
+          <w:szCs w:val="24"/>
+          <w:shd w:val="clear" w:color="auto" w:fill="FFFFFF"/>
+        </w:rPr>
+        <w:t>BitTorrent</w:t>
+      </w:r>
+      <w:proofErr w:type="spellEnd"/>
+      <w:r>
+        <w:rPr>
+          <w:rFonts w:ascii="Times New Roman" w:hAnsi="Times New Roman" w:cs="Times New Roman"/>
+          <w:color w:val="000000" w:themeColor="text1"/>
+          <w:sz w:val="24"/>
+          <w:szCs w:val="24"/>
+          <w:shd w:val="clear" w:color="auto" w:fill="FFFFFF"/>
+        </w:rPr>
+        <w:t>, Inc. “</w:t>
+      </w:r>
+      <w:proofErr w:type="spellStart"/>
+      <w:r>
+        <w:rPr>
+          <w:rFonts w:ascii="Times New Roman" w:hAnsi="Times New Roman" w:cs="Times New Roman"/>
+          <w:color w:val="000000" w:themeColor="text1"/>
+          <w:sz w:val="24"/>
+          <w:szCs w:val="24"/>
+          <w:shd w:val="clear" w:color="auto" w:fill="FFFFFF"/>
+        </w:rPr>
+        <w:t>BitTorrent</w:t>
+      </w:r>
+      <w:proofErr w:type="spellEnd"/>
+      <w:r>
+        <w:rPr>
+          <w:rFonts w:ascii="Times New Roman" w:hAnsi="Times New Roman" w:cs="Times New Roman"/>
+          <w:color w:val="000000" w:themeColor="text1"/>
+          <w:sz w:val="24"/>
+          <w:szCs w:val="24"/>
+          <w:shd w:val="clear" w:color="auto" w:fill="FFFFFF"/>
+        </w:rPr>
+        <w:t>.” </w:t>
+      </w:r>
+      <w:proofErr w:type="spellStart"/>
+      <w:r>
+        <w:rPr>
+          <w:rFonts w:ascii="Times New Roman" w:hAnsi="Times New Roman" w:cs="Times New Roman"/>
+          <w:i/>
+          <w:iCs/>
+          <w:color w:val="000000" w:themeColor="text1"/>
+          <w:sz w:val="24"/>
+          <w:szCs w:val="24"/>
+          <w:shd w:val="clear" w:color="auto" w:fill="FFFFFF"/>
+        </w:rPr>
+        <w:t>BitTorrent</w:t>
+      </w:r>
+      <w:proofErr w:type="spellEnd"/>
+      <w:r>
+        <w:rPr>
+          <w:rFonts w:ascii="Times New Roman" w:hAnsi="Times New Roman" w:cs="Times New Roman"/>
+          <w:color w:val="000000" w:themeColor="text1"/>
+          <w:sz w:val="24"/>
+          <w:szCs w:val="24"/>
+          <w:shd w:val="clear" w:color="auto" w:fill="FFFFFF"/>
+        </w:rPr>
+        <w:t xml:space="preserve">, </w:t>
+      </w:r>
+      <w:hyperlink r:id="rId12" w:history="1">
+        <w:r>
+          <w:rPr>
+            <w:rStyle w:val="Hyperlink"/>
+            <w:rFonts w:ascii="Times New Roman" w:hAnsi="Times New Roman" w:cs="Times New Roman"/>
+            <w:sz w:val="24"/>
+            <w:szCs w:val="24"/>
+            <w:shd w:val="clear" w:color="auto" w:fill="FFFFFF"/>
+          </w:rPr>
+          <w:t>www.bittorrent.com/</w:t>
+        </w:r>
+      </w:hyperlink>
+      <w:r>
+        <w:rPr>
+          <w:rFonts w:ascii="Times New Roman" w:hAnsi="Times New Roman" w:cs="Times New Roman"/>
+          <w:color w:val="000000" w:themeColor="text1"/>
+          <w:sz w:val="24"/>
+          <w:szCs w:val="24"/>
+          <w:shd w:val="clear" w:color="auto" w:fill="FFFFFF"/>
+        </w:rPr>
+        <w:t>.</w:t>
+      </w:r>
+    </w:p>
+    <w:p>
+      <w:pPr>
+        <w:spacing w:after="0" w:line="480" w:lineRule="auto"/>
+        <w:rPr>
+          <w:rFonts w:ascii="Times New Roman" w:eastAsia="Times New Roman" w:hAnsi="Times New Roman" w:cs="Times New Roman"/>
+          <w:sz w:val="24"/>
+          <w:szCs w:val="24"/>
+        </w:rPr>
+      </w:pPr>
+      <w:proofErr w:type="spellStart"/>
+      <w:r>
+        <w:rPr>
+          <w:rFonts w:ascii="Times New Roman" w:hAnsi="Times New Roman" w:cs="Times New Roman"/>
+          <w:sz w:val="24"/>
+          <w:szCs w:val="24"/>
+          <w:shd w:val="clear" w:color="auto" w:fill="FFFFFF"/>
+        </w:rPr>
+        <w:t>Dalakov</w:t>
+      </w:r>
+      <w:proofErr w:type="spellEnd"/>
+      <w:r>
+        <w:rPr>
+          <w:rFonts w:ascii="Times New Roman" w:hAnsi="Times New Roman" w:cs="Times New Roman"/>
+          <w:sz w:val="24"/>
+          <w:szCs w:val="24"/>
+          <w:shd w:val="clear" w:color="auto" w:fill="FFFFFF"/>
+        </w:rPr>
+        <w:t xml:space="preserve">, </w:t>
+      </w:r>
+      <w:proofErr w:type="spellStart"/>
+      <w:r>
+        <w:rPr>
+          <w:rFonts w:ascii="Times New Roman" w:hAnsi="Times New Roman" w:cs="Times New Roman"/>
+          <w:sz w:val="24"/>
+          <w:szCs w:val="24"/>
+          <w:shd w:val="clear" w:color="auto" w:fill="FFFFFF"/>
+        </w:rPr>
+        <w:t>Georgi</w:t>
+      </w:r>
+      <w:proofErr w:type="spellEnd"/>
+      <w:r>
+        <w:rPr>
+          <w:rFonts w:ascii="Times New Roman" w:hAnsi="Times New Roman" w:cs="Times New Roman"/>
+          <w:sz w:val="24"/>
+          <w:szCs w:val="24"/>
+          <w:shd w:val="clear" w:color="auto" w:fill="FFFFFF"/>
+        </w:rPr>
+        <w:t>. “</w:t>
+      </w:r>
+      <w:proofErr w:type="spellStart"/>
+      <w:r>
+        <w:rPr>
+          <w:rFonts w:ascii="Times New Roman" w:hAnsi="Times New Roman" w:cs="Times New Roman"/>
+          <w:sz w:val="24"/>
+          <w:szCs w:val="24"/>
+          <w:shd w:val="clear" w:color="auto" w:fill="FFFFFF"/>
+        </w:rPr>
+        <w:t>Bittorrent</w:t>
+      </w:r>
+      <w:proofErr w:type="spellEnd"/>
+      <w:r>
+        <w:rPr>
+          <w:rFonts w:ascii="Times New Roman" w:hAnsi="Times New Roman" w:cs="Times New Roman"/>
+          <w:sz w:val="24"/>
+          <w:szCs w:val="24"/>
+          <w:shd w:val="clear" w:color="auto" w:fill="FFFFFF"/>
+        </w:rPr>
+        <w:t xml:space="preserve"> of Bram </w:t>
+      </w:r>
+      <w:proofErr w:type="spellStart"/>
+      <w:r>
+        <w:rPr>
+          <w:rFonts w:ascii="Times New Roman" w:hAnsi="Times New Roman" w:cs="Times New Roman"/>
+          <w:sz w:val="24"/>
+          <w:szCs w:val="24"/>
+          <w:shd w:val="clear" w:color="auto" w:fill="FFFFFF"/>
+        </w:rPr>
+        <w:t>Cohem</w:t>
+      </w:r>
+      <w:proofErr w:type="spellEnd"/>
+      <w:r>
+        <w:rPr>
+          <w:rFonts w:ascii="Times New Roman" w:hAnsi="Times New Roman" w:cs="Times New Roman"/>
+          <w:sz w:val="24"/>
+          <w:szCs w:val="24"/>
+          <w:shd w:val="clear" w:color="auto" w:fill="FFFFFF"/>
+        </w:rPr>
+        <w:t>.” </w:t>
+      </w:r>
+      <w:r>
+        <w:rPr>
+          <w:rFonts w:ascii="Times New Roman" w:hAnsi="Times New Roman" w:cs="Times New Roman"/>
+          <w:i/>
+          <w:iCs/>
+          <w:sz w:val="24"/>
+          <w:szCs w:val="24"/>
+          <w:shd w:val="clear" w:color="auto" w:fill="FFFFFF"/>
+        </w:rPr>
+        <w:t xml:space="preserve">History of Computers and Computing, Internet, Internet Conquers the World, </w:t>
+      </w:r>
+      <w:proofErr w:type="spellStart"/>
+      <w:r>
+        <w:rPr>
+          <w:rFonts w:ascii="Times New Roman" w:hAnsi="Times New Roman" w:cs="Times New Roman"/>
+          <w:i/>
+          <w:iCs/>
+          <w:sz w:val="24"/>
+          <w:szCs w:val="24"/>
+          <w:shd w:val="clear" w:color="auto" w:fill="FFFFFF"/>
+        </w:rPr>
+        <w:t>BitTorrent</w:t>
+      </w:r>
+      <w:proofErr w:type="spellEnd"/>
+      <w:r>
+        <w:rPr>
+          <w:rFonts w:ascii="Times New Roman" w:hAnsi="Times New Roman" w:cs="Times New Roman"/>
+          <w:sz w:val="24"/>
+          <w:szCs w:val="24"/>
+          <w:shd w:val="clear" w:color="auto" w:fill="FFFFFF"/>
+        </w:rPr>
+        <w:t>, http://www.history-</w:t>
+      </w:r>
+      <w:r>
+        <w:rPr>
+          <w:rFonts w:ascii="Times New Roman" w:hAnsi="Times New Roman" w:cs="Times New Roman"/>
+          <w:sz w:val="24"/>
+          <w:szCs w:val="24"/>
+          <w:shd w:val="clear" w:color="auto" w:fill="FFFFFF"/>
+        </w:rPr>
+        <w:t>computer.com/Internet/Conquering/BitTorrent.html.</w:t>
+      </w:r>
+      <w:bookmarkStart w:id="0" w:name="_GoBack"/>
+      <w:bookmarkEnd w:id="0"/>
+    </w:p>
     <w:sectPr>
       <w:pgSz w:w="12240" w:h="15840"/>
       <w:pgMar w:top="1440" w:right="1440" w:bottom="1440" w:left="1440" w:header="720" w:footer="720" w:gutter="0"/>
@@ -1315,7 +1623,6 @@
     <w:name w:val="Hyperlink"/>
     <w:basedOn w:val="DefaultParagraphFont"/>
     <w:uiPriority w:val="99"/>
-    <w:semiHidden/>
     <w:unhideWhenUsed/>
     <w:rsid w:val="008853B9"/>
     <w:rPr>

</xml_diff>